<commit_message>
Modified expression rule in EBNF notation
</commit_message>
<xml_diff>
--- a/sprawozdanie/Lab1_Sprawozdanie.docx
+++ b/sprawozdanie/Lab1_Sprawozdanie.docx
@@ -498,11 +498,9 @@
             <w:pPr>
               <w:jc w:val="center"/>
             </w:pPr>
-            <w:proofErr w:type="spellStart"/>
             <w:r>
               <w:t>Add</w:t>
             </w:r>
-            <w:proofErr w:type="spellEnd"/>
           </w:p>
         </w:tc>
         <w:tc>
@@ -557,11 +555,9 @@
             <w:pPr>
               <w:jc w:val="center"/>
             </w:pPr>
-            <w:proofErr w:type="spellStart"/>
             <w:r>
               <w:t>Sub</w:t>
             </w:r>
-            <w:proofErr w:type="spellEnd"/>
           </w:p>
         </w:tc>
         <w:tc>
@@ -730,11 +726,9 @@
             <w:pPr>
               <w:jc w:val="center"/>
             </w:pPr>
-            <w:proofErr w:type="spellStart"/>
             <w:r>
               <w:t>Pow</w:t>
             </w:r>
-            <w:proofErr w:type="spellEnd"/>
           </w:p>
         </w:tc>
         <w:tc>
@@ -789,11 +783,9 @@
             <w:pPr>
               <w:jc w:val="center"/>
             </w:pPr>
-            <w:proofErr w:type="spellStart"/>
             <w:r>
               <w:t>Mod</w:t>
             </w:r>
-            <w:proofErr w:type="spellEnd"/>
           </w:p>
         </w:tc>
         <w:tc>
@@ -848,11 +840,9 @@
             <w:pPr>
               <w:jc w:val="center"/>
             </w:pPr>
-            <w:proofErr w:type="spellStart"/>
             <w:r>
               <w:t>Cong</w:t>
             </w:r>
-            <w:proofErr w:type="spellEnd"/>
           </w:p>
         </w:tc>
         <w:tc>
@@ -876,11 +866,9 @@
             <w:pPr>
               <w:jc w:val="center"/>
             </w:pPr>
-            <w:proofErr w:type="spellStart"/>
             <w:r>
               <w:t>cong</w:t>
             </w:r>
-            <w:proofErr w:type="spellEnd"/>
           </w:p>
         </w:tc>
         <w:tc>
@@ -893,15 +881,7 @@
               <w:jc w:val="center"/>
             </w:pPr>
             <w:r>
-              <w:t xml:space="preserve">F1 </w:t>
-            </w:r>
-            <w:proofErr w:type="spellStart"/>
-            <w:r>
-              <w:t>cong</w:t>
-            </w:r>
-            <w:proofErr w:type="spellEnd"/>
-            <w:r>
-              <w:t xml:space="preserve"> F2</w:t>
+              <w:t>F1 cong F2</w:t>
             </w:r>
           </w:p>
         </w:tc>
@@ -918,11 +898,9 @@
             <w:pPr>
               <w:jc w:val="center"/>
             </w:pPr>
-            <w:proofErr w:type="spellStart"/>
             <w:r>
               <w:t>Sqrt</w:t>
             </w:r>
-            <w:proofErr w:type="spellEnd"/>
           </w:p>
         </w:tc>
         <w:tc>
@@ -946,11 +924,9 @@
             <w:pPr>
               <w:jc w:val="center"/>
             </w:pPr>
-            <w:proofErr w:type="spellStart"/>
             <w:r>
               <w:t>sqrt</w:t>
             </w:r>
-            <w:proofErr w:type="spellEnd"/>
           </w:p>
         </w:tc>
         <w:tc>
@@ -961,13 +937,8 @@
             <w:pPr>
               <w:jc w:val="center"/>
             </w:pPr>
-            <w:proofErr w:type="spellStart"/>
-            <w:r>
-              <w:t>sqrt</w:t>
-            </w:r>
-            <w:proofErr w:type="spellEnd"/>
-            <w:r>
-              <w:t>(F1)</w:t>
+            <w:r>
+              <w:t>sqrt(F1)</w:t>
             </w:r>
           </w:p>
         </w:tc>
@@ -984,11 +955,9 @@
             <w:pPr>
               <w:jc w:val="center"/>
             </w:pPr>
-            <w:proofErr w:type="spellStart"/>
             <w:r>
               <w:t>Neg</w:t>
             </w:r>
-            <w:proofErr w:type="spellEnd"/>
           </w:p>
         </w:tc>
         <w:tc>
@@ -1012,11 +981,9 @@
             <w:pPr>
               <w:jc w:val="center"/>
             </w:pPr>
-            <w:proofErr w:type="spellStart"/>
             <w:r>
               <w:t>neg</w:t>
             </w:r>
-            <w:proofErr w:type="spellEnd"/>
           </w:p>
         </w:tc>
         <w:tc>
@@ -1027,13 +994,8 @@
             <w:pPr>
               <w:jc w:val="center"/>
             </w:pPr>
-            <w:proofErr w:type="spellStart"/>
-            <w:r>
-              <w:t>neg</w:t>
-            </w:r>
-            <w:proofErr w:type="spellEnd"/>
-            <w:r>
-              <w:t>(F1)</w:t>
+            <w:r>
+              <w:t>neg(F1)</w:t>
             </w:r>
           </w:p>
         </w:tc>
@@ -1050,11 +1012,9 @@
             <w:pPr>
               <w:jc w:val="center"/>
             </w:pPr>
-            <w:proofErr w:type="spellStart"/>
             <w:r>
               <w:t>Abs</w:t>
             </w:r>
-            <w:proofErr w:type="spellEnd"/>
           </w:p>
         </w:tc>
         <w:tc>
@@ -1078,11 +1038,9 @@
             <w:pPr>
               <w:jc w:val="center"/>
             </w:pPr>
-            <w:proofErr w:type="spellStart"/>
             <w:r>
               <w:t>abs</w:t>
             </w:r>
-            <w:proofErr w:type="spellEnd"/>
           </w:p>
         </w:tc>
         <w:tc>
@@ -1093,13 +1051,8 @@
             <w:pPr>
               <w:jc w:val="center"/>
             </w:pPr>
-            <w:proofErr w:type="spellStart"/>
-            <w:r>
-              <w:t>abs</w:t>
-            </w:r>
-            <w:proofErr w:type="spellEnd"/>
-            <w:r>
-              <w:t>(F1)</w:t>
+            <w:r>
+              <w:t>abs(F1)</w:t>
             </w:r>
           </w:p>
         </w:tc>
@@ -1116,11 +1069,9 @@
             <w:pPr>
               <w:jc w:val="center"/>
             </w:pPr>
-            <w:proofErr w:type="spellStart"/>
             <w:r>
               <w:t>Floor</w:t>
             </w:r>
-            <w:proofErr w:type="spellEnd"/>
           </w:p>
         </w:tc>
         <w:tc>
@@ -1144,11 +1095,9 @@
             <w:pPr>
               <w:jc w:val="center"/>
             </w:pPr>
-            <w:proofErr w:type="spellStart"/>
             <w:r>
               <w:t>floor</w:t>
             </w:r>
-            <w:proofErr w:type="spellEnd"/>
           </w:p>
         </w:tc>
         <w:tc>
@@ -1159,13 +1108,8 @@
             <w:pPr>
               <w:jc w:val="center"/>
             </w:pPr>
-            <w:proofErr w:type="spellStart"/>
-            <w:r>
-              <w:t>floor</w:t>
-            </w:r>
-            <w:proofErr w:type="spellEnd"/>
-            <w:r>
-              <w:t>(F1)</w:t>
+            <w:r>
+              <w:t>floor(F1)</w:t>
             </w:r>
           </w:p>
         </w:tc>
@@ -1182,11 +1126,9 @@
             <w:pPr>
               <w:jc w:val="center"/>
             </w:pPr>
-            <w:proofErr w:type="spellStart"/>
             <w:r>
               <w:t>Ceil</w:t>
             </w:r>
-            <w:proofErr w:type="spellEnd"/>
           </w:p>
         </w:tc>
         <w:tc>
@@ -1210,11 +1152,9 @@
             <w:pPr>
               <w:jc w:val="center"/>
             </w:pPr>
-            <w:proofErr w:type="spellStart"/>
             <w:r>
               <w:t>ceil</w:t>
             </w:r>
-            <w:proofErr w:type="spellEnd"/>
           </w:p>
         </w:tc>
         <w:tc>
@@ -1225,13 +1165,8 @@
             <w:pPr>
               <w:jc w:val="center"/>
             </w:pPr>
-            <w:proofErr w:type="spellStart"/>
-            <w:r>
-              <w:t>ceil</w:t>
-            </w:r>
-            <w:proofErr w:type="spellEnd"/>
-            <w:r>
-              <w:t>(F1)</w:t>
+            <w:r>
+              <w:t>ceil(F1)</w:t>
             </w:r>
           </w:p>
         </w:tc>
@@ -1248,11 +1183,9 @@
             <w:pPr>
               <w:jc w:val="center"/>
             </w:pPr>
-            <w:proofErr w:type="spellStart"/>
             <w:r>
               <w:t>Round</w:t>
             </w:r>
-            <w:proofErr w:type="spellEnd"/>
           </w:p>
         </w:tc>
         <w:tc>
@@ -1276,11 +1209,9 @@
             <w:pPr>
               <w:jc w:val="center"/>
             </w:pPr>
-            <w:proofErr w:type="spellStart"/>
             <w:r>
               <w:t>round</w:t>
             </w:r>
-            <w:proofErr w:type="spellEnd"/>
           </w:p>
         </w:tc>
         <w:tc>
@@ -1291,13 +1222,8 @@
             <w:pPr>
               <w:jc w:val="center"/>
             </w:pPr>
-            <w:proofErr w:type="spellStart"/>
-            <w:r>
-              <w:t>round</w:t>
-            </w:r>
-            <w:proofErr w:type="spellEnd"/>
-            <w:r>
-              <w:t>(F1)</w:t>
+            <w:r>
+              <w:t>round(F1)</w:t>
             </w:r>
           </w:p>
         </w:tc>
@@ -1354,15 +1280,7 @@
               <w:jc w:val="center"/>
             </w:pPr>
             <w:r>
-              <w:t xml:space="preserve">min(F1, F2, … </w:t>
-            </w:r>
-            <w:proofErr w:type="spellStart"/>
-            <w:r>
-              <w:t>Fn</w:t>
-            </w:r>
-            <w:proofErr w:type="spellEnd"/>
-            <w:r>
-              <w:t>)</w:t>
+              <w:t>min(F1, F2, … Fn)</w:t>
             </w:r>
           </w:p>
         </w:tc>
@@ -1419,15 +1337,7 @@
               <w:jc w:val="center"/>
             </w:pPr>
             <w:r>
-              <w:t xml:space="preserve">max(F1, F2, … </w:t>
-            </w:r>
-            <w:proofErr w:type="spellStart"/>
-            <w:r>
-              <w:t>Fn</w:t>
-            </w:r>
-            <w:proofErr w:type="spellEnd"/>
-            <w:r>
-              <w:t>)</w:t>
+              <w:t>max(F1, F2, … Fn)</w:t>
             </w:r>
           </w:p>
         </w:tc>
@@ -1443,23 +1353,7 @@
         </w:numPr>
       </w:pPr>
       <w:r>
-        <w:t xml:space="preserve">F1, F2, … </w:t>
-      </w:r>
-      <w:proofErr w:type="spellStart"/>
-      <w:r>
-        <w:t>Fn</w:t>
-      </w:r>
-      <w:proofErr w:type="spellEnd"/>
-      <w:r>
-        <w:t xml:space="preserve"> - ułamki reprezentowane za pomocą klasy </w:t>
-      </w:r>
-      <w:proofErr w:type="spellStart"/>
-      <w:r>
-        <w:t>Fraction</w:t>
-      </w:r>
-      <w:proofErr w:type="spellEnd"/>
-      <w:r>
-        <w:t xml:space="preserve"> w postaci np. 3/4</w:t>
+        <w:t>F1, F2, … Fn - ułamki reprezentowane za pomocą klasy Fraction w postaci np. 3/4</w:t>
       </w:r>
     </w:p>
     <w:p>
@@ -1505,325 +1399,247 @@
     </w:p>
     <w:p/>
     <w:p>
-      <w:proofErr w:type="spellStart"/>
-      <w:r>
-        <w:t>Add</w:t>
-      </w:r>
-      <w:proofErr w:type="spellEnd"/>
-      <w:r>
-        <w:t>= '+';</w:t>
-      </w:r>
-    </w:p>
-    <w:p>
-      <w:proofErr w:type="spellStart"/>
-      <w:r>
-        <w:t>Sub</w:t>
-      </w:r>
-      <w:proofErr w:type="spellEnd"/>
-      <w:r>
-        <w:t>= '-';</w:t>
-      </w:r>
-    </w:p>
-    <w:p>
-      <w:r>
+      <w:pPr>
+        <w:rPr>
+          <w:lang w:val="en-US"/>
+        </w:rPr>
+      </w:pPr>
+      <w:r>
+        <w:rPr>
+          <w:lang w:val="en-US"/>
+        </w:rPr>
+        <w:t>Add= '+';</w:t>
+      </w:r>
+    </w:p>
+    <w:p>
+      <w:pPr>
+        <w:rPr>
+          <w:lang w:val="en-US"/>
+        </w:rPr>
+      </w:pPr>
+      <w:r>
+        <w:rPr>
+          <w:lang w:val="en-US"/>
+        </w:rPr>
+        <w:t>Sub= '-';</w:t>
+      </w:r>
+    </w:p>
+    <w:p>
+      <w:pPr>
+        <w:rPr>
+          <w:lang w:val="en-US"/>
+        </w:rPr>
+      </w:pPr>
+      <w:r>
+        <w:rPr>
+          <w:lang w:val="en-US"/>
+        </w:rPr>
         <w:t>Mul= '*';</w:t>
       </w:r>
     </w:p>
     <w:p>
-      <w:r>
+      <w:pPr>
+        <w:rPr>
+          <w:lang w:val="en-US"/>
+        </w:rPr>
+      </w:pPr>
+      <w:r>
+        <w:rPr>
+          <w:lang w:val="en-US"/>
+        </w:rPr>
         <w:t>Div= ':';</w:t>
       </w:r>
     </w:p>
     <w:p>
-      <w:proofErr w:type="spellStart"/>
-      <w:r>
-        <w:t>Pow</w:t>
-      </w:r>
-      <w:proofErr w:type="spellEnd"/>
-      <w:r>
-        <w:t>= '^';</w:t>
-      </w:r>
-    </w:p>
-    <w:p>
-      <w:proofErr w:type="spellStart"/>
-      <w:r>
-        <w:t>Mod</w:t>
-      </w:r>
-      <w:proofErr w:type="spellEnd"/>
-      <w:r>
-        <w:t>= '%';</w:t>
-      </w:r>
-    </w:p>
-    <w:p>
-      <w:proofErr w:type="spellStart"/>
-      <w:r>
-        <w:t>Cong</w:t>
-      </w:r>
-      <w:proofErr w:type="spellEnd"/>
-      <w:r>
-        <w:t>= '</w:t>
-      </w:r>
-      <w:proofErr w:type="spellStart"/>
-      <w:r>
-        <w:t>cong</w:t>
-      </w:r>
-      <w:proofErr w:type="spellEnd"/>
-      <w:r>
-        <w:t>';</w:t>
-      </w:r>
-    </w:p>
-    <w:p>
-      <w:proofErr w:type="spellStart"/>
-      <w:r>
-        <w:t>Sqrt</w:t>
-      </w:r>
-      <w:proofErr w:type="spellEnd"/>
-      <w:r>
-        <w:t>= '</w:t>
-      </w:r>
-      <w:proofErr w:type="spellStart"/>
-      <w:r>
-        <w:t>sqrt</w:t>
-      </w:r>
-      <w:proofErr w:type="spellEnd"/>
-      <w:r>
-        <w:t>';</w:t>
-      </w:r>
-    </w:p>
-    <w:p>
-      <w:proofErr w:type="spellStart"/>
-      <w:r>
-        <w:t>Neg</w:t>
-      </w:r>
-      <w:proofErr w:type="spellEnd"/>
-      <w:r>
-        <w:t>= '</w:t>
-      </w:r>
-      <w:proofErr w:type="spellStart"/>
-      <w:r>
-        <w:t>neg</w:t>
-      </w:r>
-      <w:proofErr w:type="spellEnd"/>
-      <w:r>
-        <w:t>';</w:t>
-      </w:r>
-    </w:p>
-    <w:p>
-      <w:proofErr w:type="spellStart"/>
-      <w:r>
-        <w:t>Abs</w:t>
-      </w:r>
-      <w:proofErr w:type="spellEnd"/>
-      <w:r>
-        <w:t>= '</w:t>
-      </w:r>
-      <w:proofErr w:type="spellStart"/>
-      <w:r>
-        <w:t>abs</w:t>
-      </w:r>
-      <w:proofErr w:type="spellEnd"/>
-      <w:r>
-        <w:t>';</w:t>
-      </w:r>
-    </w:p>
-    <w:p>
-      <w:proofErr w:type="spellStart"/>
-      <w:r>
-        <w:t>Floor</w:t>
-      </w:r>
-      <w:proofErr w:type="spellEnd"/>
-      <w:r>
-        <w:t>= '</w:t>
-      </w:r>
-      <w:proofErr w:type="spellStart"/>
-      <w:r>
-        <w:t>floor</w:t>
-      </w:r>
-      <w:proofErr w:type="spellEnd"/>
-      <w:r>
-        <w:t>';</w:t>
-      </w:r>
-    </w:p>
-    <w:p>
-      <w:proofErr w:type="spellStart"/>
-      <w:r>
-        <w:t>Ceil</w:t>
-      </w:r>
-      <w:proofErr w:type="spellEnd"/>
-      <w:r>
-        <w:t>= '</w:t>
-      </w:r>
-      <w:proofErr w:type="spellStart"/>
-      <w:r>
-        <w:t>ceil</w:t>
-      </w:r>
-      <w:proofErr w:type="spellEnd"/>
-      <w:r>
-        <w:t>';</w:t>
-      </w:r>
-    </w:p>
-    <w:p>
-      <w:proofErr w:type="spellStart"/>
-      <w:r>
-        <w:t>Round</w:t>
-      </w:r>
-      <w:proofErr w:type="spellEnd"/>
-      <w:r>
-        <w:t>= '</w:t>
-      </w:r>
-      <w:proofErr w:type="spellStart"/>
-      <w:r>
-        <w:t>round</w:t>
-      </w:r>
-      <w:proofErr w:type="spellEnd"/>
-      <w:r>
-        <w:t>';</w:t>
-      </w:r>
-    </w:p>
-    <w:p>
-      <w:r>
+      <w:r>
+        <w:t>Pow= '^';</w:t>
+      </w:r>
+    </w:p>
+    <w:p>
+      <w:r>
+        <w:t>Mod= '%';</w:t>
+      </w:r>
+    </w:p>
+    <w:p>
+      <w:pPr>
+        <w:rPr>
+          <w:lang w:val="en-US"/>
+        </w:rPr>
+      </w:pPr>
+      <w:r>
+        <w:rPr>
+          <w:lang w:val="en-US"/>
+        </w:rPr>
+        <w:t>Cong= 'cong';</w:t>
+      </w:r>
+    </w:p>
+    <w:p>
+      <w:pPr>
+        <w:rPr>
+          <w:lang w:val="en-US"/>
+        </w:rPr>
+      </w:pPr>
+      <w:r>
+        <w:rPr>
+          <w:lang w:val="en-US"/>
+        </w:rPr>
+        <w:t>Sqrt= 'sqrt';</w:t>
+      </w:r>
+    </w:p>
+    <w:p>
+      <w:pPr>
+        <w:rPr>
+          <w:lang w:val="en-US"/>
+        </w:rPr>
+      </w:pPr>
+      <w:r>
+        <w:rPr>
+          <w:lang w:val="en-US"/>
+        </w:rPr>
+        <w:t>Neg= 'neg';</w:t>
+      </w:r>
+    </w:p>
+    <w:p>
+      <w:pPr>
+        <w:rPr>
+          <w:lang w:val="en-US"/>
+        </w:rPr>
+      </w:pPr>
+      <w:r>
+        <w:rPr>
+          <w:lang w:val="en-US"/>
+        </w:rPr>
+        <w:t>Abs= 'abs';</w:t>
+      </w:r>
+    </w:p>
+    <w:p>
+      <w:pPr>
+        <w:rPr>
+          <w:lang w:val="en-US"/>
+        </w:rPr>
+      </w:pPr>
+      <w:r>
+        <w:rPr>
+          <w:lang w:val="en-US"/>
+        </w:rPr>
+        <w:t>Floor= 'floor';</w:t>
+      </w:r>
+    </w:p>
+    <w:p>
+      <w:pPr>
+        <w:rPr>
+          <w:lang w:val="en-US"/>
+        </w:rPr>
+      </w:pPr>
+      <w:r>
+        <w:rPr>
+          <w:lang w:val="en-US"/>
+        </w:rPr>
+        <w:t>Ceil= 'ceil';</w:t>
+      </w:r>
+    </w:p>
+    <w:p>
+      <w:pPr>
+        <w:rPr>
+          <w:lang w:val="en-US"/>
+        </w:rPr>
+      </w:pPr>
+      <w:r>
+        <w:rPr>
+          <w:lang w:val="en-US"/>
+        </w:rPr>
+        <w:t>Round= 'round';</w:t>
+      </w:r>
+    </w:p>
+    <w:p>
+      <w:pPr>
+        <w:rPr>
+          <w:lang w:val="en-US"/>
+        </w:rPr>
+      </w:pPr>
+      <w:r>
+        <w:rPr>
+          <w:lang w:val="en-US"/>
+        </w:rPr>
         <w:t>Min= 'min';</w:t>
       </w:r>
     </w:p>
     <w:p>
-      <w:r>
+      <w:pPr>
+        <w:rPr>
+          <w:lang w:val="en-US"/>
+        </w:rPr>
+      </w:pPr>
+      <w:r>
+        <w:rPr>
+          <w:lang w:val="en-US"/>
+        </w:rPr>
         <w:t>Max= 'max';</w:t>
       </w:r>
     </w:p>
     <w:p>
-      <w:proofErr w:type="spellStart"/>
-      <w:r>
-        <w:t>Digit_excluding_zero</w:t>
-      </w:r>
-      <w:proofErr w:type="spellEnd"/>
-      <w:r>
-        <w:t>= "1" | "2" | "3" | "4" | "5" | "6" | "7" | "8" | "9";</w:t>
-      </w:r>
-    </w:p>
-    <w:p>
-      <w:proofErr w:type="spellStart"/>
-      <w:r>
-        <w:t>Digit</w:t>
-      </w:r>
-      <w:proofErr w:type="spellEnd"/>
-      <w:r>
-        <w:t xml:space="preserve">= "0" | </w:t>
-      </w:r>
-      <w:proofErr w:type="spellStart"/>
-      <w:r>
-        <w:t>Digit_excluding_zero</w:t>
-      </w:r>
-      <w:proofErr w:type="spellEnd"/>
-    </w:p>
-    <w:p>
-      <w:pPr>
-        <w:rPr>
-          <w:lang w:val="en-US"/>
-        </w:rPr>
-      </w:pPr>
-      <w:proofErr w:type="spellStart"/>
-      <w:r>
-        <w:rPr>
-          <w:lang w:val="en-US"/>
-        </w:rPr>
-        <w:t>IntNum</w:t>
-      </w:r>
-      <w:proofErr w:type="spellEnd"/>
-      <w:r>
-        <w:rPr>
-          <w:lang w:val="en-US"/>
-        </w:rPr>
-        <w:t>= '0' | (</w:t>
-      </w:r>
-      <w:proofErr w:type="spellStart"/>
-      <w:r>
-        <w:rPr>
-          <w:lang w:val="en-US"/>
-        </w:rPr>
-        <w:t>Digit_excluding_zero</w:t>
-      </w:r>
-      <w:proofErr w:type="spellEnd"/>
-      <w:r>
-        <w:rPr>
-          <w:lang w:val="en-US"/>
-        </w:rPr>
-        <w:t xml:space="preserve"> , {Digit});</w:t>
-      </w:r>
-    </w:p>
-    <w:p>
-      <w:pPr>
-        <w:rPr>
-          <w:lang w:val="en-US"/>
-        </w:rPr>
-      </w:pPr>
-      <w:proofErr w:type="spellStart"/>
-      <w:r>
-        <w:rPr>
-          <w:lang w:val="en-US"/>
-        </w:rPr>
-        <w:t>FractionBar</w:t>
-      </w:r>
-      <w:proofErr w:type="spellEnd"/>
-      <w:r>
-        <w:rPr>
-          <w:lang w:val="en-US"/>
-        </w:rPr>
-        <w:t>= '/';</w:t>
-      </w:r>
-    </w:p>
-    <w:p>
-      <w:pPr>
-        <w:rPr>
-          <w:lang w:val="en-US"/>
-        </w:rPr>
-      </w:pPr>
-      <w:r>
-        <w:rPr>
-          <w:lang w:val="en-US"/>
-        </w:rPr>
-        <w:t xml:space="preserve">Fraction= </w:t>
-      </w:r>
-      <w:proofErr w:type="spellStart"/>
-      <w:r>
-        <w:rPr>
-          <w:lang w:val="en-US"/>
-        </w:rPr>
-        <w:t>IntNum</w:t>
-      </w:r>
-      <w:proofErr w:type="spellEnd"/>
-      <w:r>
-        <w:rPr>
-          <w:lang w:val="en-US"/>
-        </w:rPr>
-        <w:t xml:space="preserve"> , </w:t>
-      </w:r>
-      <w:proofErr w:type="spellStart"/>
-      <w:r>
-        <w:rPr>
-          <w:lang w:val="en-US"/>
-        </w:rPr>
-        <w:t>FractionBar</w:t>
-      </w:r>
-      <w:proofErr w:type="spellEnd"/>
-      <w:r>
-        <w:rPr>
-          <w:lang w:val="en-US"/>
-        </w:rPr>
-        <w:t xml:space="preserve"> , ['+' | '-'] , </w:t>
-      </w:r>
-      <w:proofErr w:type="spellStart"/>
-      <w:r>
-        <w:rPr>
-          <w:lang w:val="en-US"/>
-        </w:rPr>
-        <w:t>IntNum</w:t>
-      </w:r>
-      <w:proofErr w:type="spellEnd"/>
-      <w:r>
-        <w:rPr>
-          <w:lang w:val="en-US"/>
-        </w:rPr>
-        <w:t>;</w:t>
+      <w:pPr>
+        <w:rPr>
+          <w:lang w:val="en-US"/>
+        </w:rPr>
+      </w:pPr>
+      <w:r>
+        <w:rPr>
+          <w:lang w:val="en-US"/>
+        </w:rPr>
+        <w:t>Digit_excluding_zero= "1" | "2" | "3" | "4" | "5" | "6" | "7" | "8" | "9";</w:t>
+      </w:r>
+    </w:p>
+    <w:p>
+      <w:pPr>
+        <w:rPr>
+          <w:lang w:val="en-US"/>
+        </w:rPr>
+      </w:pPr>
+      <w:r>
+        <w:rPr>
+          <w:lang w:val="en-US"/>
+        </w:rPr>
+        <w:t>Digit= "0" | Digit_excluding_zero</w:t>
+      </w:r>
+    </w:p>
+    <w:p>
+      <w:pPr>
+        <w:rPr>
+          <w:lang w:val="en-US"/>
+        </w:rPr>
+      </w:pPr>
+      <w:r>
+        <w:rPr>
+          <w:lang w:val="en-US"/>
+        </w:rPr>
+        <w:t>IntNum= '0' | (Digit_excluding_zero , {Digit});</w:t>
+      </w:r>
+    </w:p>
+    <w:p>
+      <w:pPr>
+        <w:rPr>
+          <w:lang w:val="en-US"/>
+        </w:rPr>
+      </w:pPr>
+      <w:r>
+        <w:rPr>
+          <w:lang w:val="en-US"/>
+        </w:rPr>
+        <w:t>FractionBar= '/';</w:t>
+      </w:r>
+    </w:p>
+    <w:p>
+      <w:pPr>
+        <w:rPr>
+          <w:lang w:val="en-US"/>
+        </w:rPr>
+      </w:pPr>
+      <w:r>
+        <w:rPr>
+          <w:lang w:val="en-US"/>
+        </w:rPr>
+        <w:t>Fraction= IntNum , FractionBar , ['+' | '-'] , IntNum;</w:t>
       </w:r>
     </w:p>
     <w:p>
@@ -1845,40 +1661,24 @@
           <w:lang w:val="en-US"/>
         </w:rPr>
       </w:pPr>
-      <w:proofErr w:type="spellStart"/>
-      <w:r>
-        <w:rPr>
-          <w:lang w:val="en-US"/>
-        </w:rPr>
-        <w:t>LeftBracket</w:t>
-      </w:r>
-      <w:proofErr w:type="spellEnd"/>
-      <w:r>
-        <w:rPr>
-          <w:lang w:val="en-US"/>
-        </w:rPr>
-        <w:t>= '(';</w:t>
-      </w:r>
-    </w:p>
-    <w:p>
-      <w:pPr>
-        <w:rPr>
-          <w:lang w:val="en-US"/>
-        </w:rPr>
-      </w:pPr>
-      <w:proofErr w:type="spellStart"/>
-      <w:r>
-        <w:rPr>
-          <w:lang w:val="en-US"/>
-        </w:rPr>
-        <w:t>RightBracket</w:t>
-      </w:r>
-      <w:proofErr w:type="spellEnd"/>
-      <w:r>
-        <w:rPr>
-          <w:lang w:val="en-US"/>
-        </w:rPr>
-        <w:t>= ')';</w:t>
+      <w:r>
+        <w:rPr>
+          <w:lang w:val="en-US"/>
+        </w:rPr>
+        <w:t>LeftBracket= '(';</w:t>
+      </w:r>
+    </w:p>
+    <w:p>
+      <w:pPr>
+        <w:rPr>
+          <w:lang w:val="en-US"/>
+        </w:rPr>
+      </w:pPr>
+      <w:r>
+        <w:rPr>
+          <w:lang w:val="en-US"/>
+        </w:rPr>
+        <w:t>RightBracket= ')';</w:t>
       </w:r>
     </w:p>
     <w:p>
@@ -1964,21 +1764,7 @@
         <w:rPr>
           <w:lang w:val="en-US"/>
         </w:rPr>
-        <w:t xml:space="preserve">fragment </w:t>
-      </w:r>
-      <w:proofErr w:type="spellStart"/>
-      <w:r>
-        <w:rPr>
-          <w:lang w:val="en-US"/>
-        </w:rPr>
-        <w:t>NextLine</w:t>
-      </w:r>
-      <w:proofErr w:type="spellEnd"/>
-      <w:r>
-        <w:rPr>
-          <w:lang w:val="en-US"/>
-        </w:rPr>
-        <w:t>= '\n';</w:t>
+        <w:t>fragment NextLine= '\n';</w:t>
       </w:r>
     </w:p>
     <w:p>
@@ -2017,21 +1803,7 @@
         <w:rPr>
           <w:lang w:val="en-US"/>
         </w:rPr>
-        <w:t xml:space="preserve">Blank= {Space | Tab | </w:t>
-      </w:r>
-      <w:proofErr w:type="spellStart"/>
-      <w:r>
-        <w:rPr>
-          <w:lang w:val="en-US"/>
-        </w:rPr>
-        <w:t>NextLine</w:t>
-      </w:r>
-      <w:proofErr w:type="spellEnd"/>
-      <w:r>
-        <w:rPr>
-          <w:lang w:val="en-US"/>
-        </w:rPr>
-        <w:t xml:space="preserve"> | Return}; (*-&gt; skip*)</w:t>
+        <w:t>Blank= {Space | Tab | NextLine | Return}; (*-&gt; skip*)</w:t>
       </w:r>
     </w:p>
     <w:p>
@@ -2057,21 +1829,7 @@
         <w:rPr>
           <w:lang w:val="en-US"/>
         </w:rPr>
-        <w:t>number=  ['+' | '-'] , (</w:t>
-      </w:r>
-      <w:proofErr w:type="spellStart"/>
-      <w:r>
-        <w:rPr>
-          <w:lang w:val="en-US"/>
-        </w:rPr>
-        <w:t>IntNum</w:t>
-      </w:r>
-      <w:proofErr w:type="spellEnd"/>
-      <w:r>
-        <w:rPr>
-          <w:lang w:val="en-US"/>
-        </w:rPr>
-        <w:t xml:space="preserve"> | Fraction);</w:t>
+        <w:t>number=  ['+' | '-'] , (IntNum | Fraction);</w:t>
       </w:r>
     </w:p>
     <w:p>
@@ -2119,138 +1877,50 @@
           <w:lang w:val="en-US"/>
         </w:rPr>
       </w:pPr>
-      <w:proofErr w:type="spellStart"/>
-      <w:r>
-        <w:rPr>
-          <w:lang w:val="en-US"/>
-        </w:rPr>
-        <w:t>pow_operator</w:t>
-      </w:r>
-      <w:proofErr w:type="spellEnd"/>
-      <w:r>
-        <w:rPr>
-          <w:lang w:val="en-US"/>
-        </w:rPr>
-        <w:t>= Pow;</w:t>
-      </w:r>
-    </w:p>
-    <w:p>
-      <w:pPr>
-        <w:rPr>
-          <w:lang w:val="en-US"/>
-        </w:rPr>
-      </w:pPr>
-      <w:proofErr w:type="spellStart"/>
-      <w:r>
-        <w:rPr>
-          <w:lang w:val="en-US"/>
-        </w:rPr>
-        <w:t>additive_operator</w:t>
-      </w:r>
-      <w:proofErr w:type="spellEnd"/>
-      <w:r>
-        <w:rPr>
-          <w:lang w:val="en-US"/>
-        </w:rPr>
-        <w:t>= (Add | Sub);</w:t>
-      </w:r>
-    </w:p>
-    <w:p>
-      <w:pPr>
-        <w:rPr>
-          <w:lang w:val="en-US"/>
-        </w:rPr>
-      </w:pPr>
-      <w:proofErr w:type="spellStart"/>
-      <w:r>
-        <w:rPr>
-          <w:lang w:val="en-US"/>
-        </w:rPr>
-        <w:t>multiplicative_operator</w:t>
-      </w:r>
-      <w:proofErr w:type="spellEnd"/>
-      <w:r>
-        <w:rPr>
-          <w:lang w:val="en-US"/>
-        </w:rPr>
-        <w:t>= (</w:t>
-      </w:r>
-      <w:proofErr w:type="spellStart"/>
-      <w:r>
-        <w:rPr>
-          <w:lang w:val="en-US"/>
-        </w:rPr>
-        <w:t>Mul</w:t>
-      </w:r>
-      <w:proofErr w:type="spellEnd"/>
-      <w:r>
-        <w:rPr>
-          <w:lang w:val="en-US"/>
-        </w:rPr>
-        <w:t xml:space="preserve"> | </w:t>
-      </w:r>
-      <w:proofErr w:type="spellStart"/>
-      <w:r>
-        <w:rPr>
-          <w:lang w:val="en-US"/>
-        </w:rPr>
-        <w:t>Div</w:t>
-      </w:r>
-      <w:proofErr w:type="spellEnd"/>
-      <w:r>
-        <w:rPr>
-          <w:lang w:val="en-US"/>
-        </w:rPr>
-        <w:t xml:space="preserve"> | Mod | Cong);</w:t>
-      </w:r>
-    </w:p>
-    <w:p>
-      <w:pPr>
-        <w:rPr>
-          <w:lang w:val="en-US"/>
-        </w:rPr>
-      </w:pPr>
-      <w:proofErr w:type="spellStart"/>
-      <w:r>
-        <w:rPr>
-          <w:lang w:val="en-US"/>
-        </w:rPr>
-        <w:t>function_single_value</w:t>
-      </w:r>
-      <w:proofErr w:type="spellEnd"/>
-      <w:r>
-        <w:rPr>
-          <w:lang w:val="en-US"/>
-        </w:rPr>
-        <w:t>= ['+' | '-'] , (</w:t>
-      </w:r>
-      <w:proofErr w:type="spellStart"/>
-      <w:r>
-        <w:rPr>
-          <w:lang w:val="en-US"/>
-        </w:rPr>
-        <w:t>Sqrt</w:t>
-      </w:r>
-      <w:proofErr w:type="spellEnd"/>
-      <w:r>
-        <w:rPr>
-          <w:lang w:val="en-US"/>
-        </w:rPr>
-        <w:t xml:space="preserve"> | </w:t>
-      </w:r>
-      <w:proofErr w:type="spellStart"/>
-      <w:r>
-        <w:rPr>
-          <w:lang w:val="en-US"/>
-        </w:rPr>
-        <w:t>Neg</w:t>
-      </w:r>
-      <w:proofErr w:type="spellEnd"/>
-      <w:r>
-        <w:rPr>
-          <w:lang w:val="en-US"/>
-        </w:rPr>
-        <w:t xml:space="preserve"> | Abs | Floor | Ceil | Round );</w:t>
+      <w:r>
+        <w:rPr>
+          <w:lang w:val="en-US"/>
+        </w:rPr>
+        <w:t>pow_operator= Pow;</w:t>
+      </w:r>
+    </w:p>
+    <w:p>
+      <w:pPr>
+        <w:rPr>
+          <w:lang w:val="en-US"/>
+        </w:rPr>
+      </w:pPr>
+      <w:r>
+        <w:rPr>
+          <w:lang w:val="en-US"/>
+        </w:rPr>
+        <w:t>additive_operator= (Add | Sub);</w:t>
+      </w:r>
+    </w:p>
+    <w:p>
+      <w:pPr>
+        <w:rPr>
+          <w:lang w:val="en-US"/>
+        </w:rPr>
+      </w:pPr>
+      <w:r>
+        <w:rPr>
+          <w:lang w:val="en-US"/>
+        </w:rPr>
+        <w:t>multiplicative_operator= (Mul | Div | Mod | Cong);</w:t>
+      </w:r>
+    </w:p>
+    <w:p>
+      <w:pPr>
+        <w:rPr>
+          <w:lang w:val="en-US"/>
+        </w:rPr>
+      </w:pPr>
+      <w:r>
+        <w:rPr>
+          <w:lang w:val="en-US"/>
+        </w:rPr>
+        <w:t>function_single_value= ['+' | '-'] , (Sqrt | Neg | Abs | Floor | Ceil | Round );</w:t>
       </w:r>
     </w:p>
     <w:p>
@@ -2272,19 +1942,11 @@
           <w:lang w:val="en-US"/>
         </w:rPr>
       </w:pPr>
-      <w:proofErr w:type="spellStart"/>
-      <w:r>
-        <w:rPr>
-          <w:lang w:val="en-US"/>
-        </w:rPr>
-        <w:t>function_expression</w:t>
-      </w:r>
-      <w:proofErr w:type="spellEnd"/>
-      <w:r>
-        <w:rPr>
-          <w:lang w:val="en-US"/>
-        </w:rPr>
-        <w:t>=</w:t>
+      <w:r>
+        <w:rPr>
+          <w:lang w:val="en-US"/>
+        </w:rPr>
+        <w:t>function_expression=</w:t>
       </w:r>
     </w:p>
     <w:p>
@@ -2310,839 +1972,519 @@
         <w:rPr>
           <w:lang w:val="en-US"/>
         </w:rPr>
+        <w:t xml:space="preserve">    LeftBracket , expression , {Comma , expression} ,  RightBracket;</w:t>
+      </w:r>
+    </w:p>
+    <w:p>
+      <w:pPr>
+        <w:rPr>
+          <w:lang w:val="en-US"/>
+        </w:rPr>
+      </w:pPr>
+      <w:r>
+        <w:rPr>
+          <w:lang w:val="en-US"/>
+        </w:rPr>
+        <w:t xml:space="preserve"> </w:t>
+      </w:r>
+    </w:p>
+    <w:p>
+      <w:pPr>
+        <w:rPr>
+          <w:lang w:val="en-US"/>
+        </w:rPr>
+      </w:pPr>
+      <w:r>
+        <w:rPr>
+          <w:lang w:val="en-US"/>
+        </w:rPr>
+        <w:t>function_single_value_expression=</w:t>
+      </w:r>
+    </w:p>
+    <w:p>
+      <w:pPr>
+        <w:rPr>
+          <w:lang w:val="en-US"/>
+        </w:rPr>
+      </w:pPr>
+      <w:r>
+        <w:rPr>
+          <w:lang w:val="en-US"/>
+        </w:rPr>
+        <w:t xml:space="preserve">    function_single_value ,</w:t>
+      </w:r>
+    </w:p>
+    <w:p>
+      <w:pPr>
+        <w:rPr>
+          <w:lang w:val="en-US"/>
+        </w:rPr>
+      </w:pPr>
+      <w:r>
+        <w:rPr>
+          <w:lang w:val="en-US"/>
+        </w:rPr>
+        <w:t xml:space="preserve">    LeftBracket , expression , RightBracket;</w:t>
+      </w:r>
+    </w:p>
+    <w:p>
+      <w:pPr>
+        <w:rPr>
+          <w:lang w:val="en-US"/>
+        </w:rPr>
+      </w:pPr>
+      <w:r>
+        <w:rPr>
+          <w:lang w:val="en-US"/>
+        </w:rPr>
+        <w:t xml:space="preserve"> </w:t>
+      </w:r>
+    </w:p>
+    <w:p>
+      <w:pPr>
+        <w:rPr>
+          <w:lang w:val="en-US"/>
+        </w:rPr>
+      </w:pPr>
+      <w:r>
+        <w:rPr>
+          <w:lang w:val="en-US"/>
+        </w:rPr>
+        <w:t>pow_expression=</w:t>
+      </w:r>
+    </w:p>
+    <w:p>
+      <w:pPr>
+        <w:rPr>
+          <w:lang w:val="en-US"/>
+        </w:rPr>
+      </w:pPr>
+      <w:r>
+        <w:rPr>
+          <w:lang w:val="en-US"/>
+        </w:rPr>
+        <w:t xml:space="preserve">    safe_expression ,</w:t>
+      </w:r>
+    </w:p>
+    <w:p>
+      <w:pPr>
+        <w:rPr>
+          <w:lang w:val="en-US"/>
+        </w:rPr>
+      </w:pPr>
+      <w:r>
+        <w:rPr>
+          <w:lang w:val="en-US"/>
+        </w:rPr>
+        <w:t xml:space="preserve">    pow_operator ,</w:t>
+      </w:r>
+    </w:p>
+    <w:p>
+      <w:pPr>
+        <w:rPr>
+          <w:lang w:val="en-US"/>
+        </w:rPr>
+      </w:pPr>
+      <w:r>
+        <w:rPr>
+          <w:lang w:val="en-US"/>
+        </w:rPr>
+        <w:t xml:space="preserve">    IntNum;</w:t>
+      </w:r>
+    </w:p>
+    <w:p>
+      <w:pPr>
+        <w:rPr>
+          <w:lang w:val="en-US"/>
+        </w:rPr>
+      </w:pPr>
+      <w:r>
+        <w:rPr>
+          <w:lang w:val="en-US"/>
+        </w:rPr>
+        <w:t xml:space="preserve"> </w:t>
+      </w:r>
+    </w:p>
+    <w:p>
+      <w:pPr>
+        <w:rPr>
+          <w:lang w:val="en-US"/>
+        </w:rPr>
+      </w:pPr>
+      <w:r>
+        <w:rPr>
+          <w:lang w:val="en-US"/>
+        </w:rPr>
+        <w:br w:type="page"/>
+      </w:r>
+    </w:p>
+    <w:p>
+      <w:pPr>
+        <w:rPr>
+          <w:lang w:val="en-US"/>
+        </w:rPr>
+      </w:pPr>
+      <w:r>
+        <w:rPr>
+          <w:lang w:val="en-US"/>
+        </w:rPr>
+        <w:lastRenderedPageBreak/>
+        <w:t>safe_expression=</w:t>
+      </w:r>
+    </w:p>
+    <w:p>
+      <w:pPr>
+        <w:rPr>
+          <w:lang w:val="en-US"/>
+        </w:rPr>
+      </w:pPr>
+      <w:r>
+        <w:rPr>
+          <w:lang w:val="en-US"/>
+        </w:rPr>
+        <w:t xml:space="preserve">    function_expression |</w:t>
+      </w:r>
+    </w:p>
+    <w:p>
+      <w:pPr>
+        <w:rPr>
+          <w:lang w:val="en-US"/>
+        </w:rPr>
+      </w:pPr>
+      <w:r>
+        <w:rPr>
+          <w:lang w:val="en-US"/>
+        </w:rPr>
+        <w:t xml:space="preserve">    function_single_value_expression |</w:t>
+      </w:r>
+    </w:p>
+    <w:p>
+      <w:pPr>
+        <w:rPr>
+          <w:lang w:val="en-US"/>
+        </w:rPr>
+      </w:pPr>
+      <w:r>
+        <w:rPr>
+          <w:lang w:val="en-US"/>
+        </w:rPr>
+        <w:t xml:space="preserve">    number |</w:t>
+      </w:r>
+    </w:p>
+    <w:p>
+      <w:pPr>
+        <w:rPr>
+          <w:lang w:val="en-US"/>
+        </w:rPr>
+      </w:pPr>
+      <w:r>
+        <w:rPr>
+          <w:lang w:val="en-US"/>
+        </w:rPr>
+        <w:t xml:space="preserve">    expression_in_brackets;</w:t>
+      </w:r>
+    </w:p>
+    <w:p>
+      <w:pPr>
+        <w:rPr>
+          <w:lang w:val="en-US"/>
+        </w:rPr>
+      </w:pPr>
+    </w:p>
+    <w:p>
+      <w:pPr>
+        <w:rPr>
+          <w:lang w:val="en-US"/>
+        </w:rPr>
+      </w:pPr>
+      <w:r>
+        <w:rPr>
+          <w:lang w:val="en-US"/>
+        </w:rPr>
+        <w:t>secondary_expression=</w:t>
+      </w:r>
+    </w:p>
+    <w:p>
+      <w:pPr>
+        <w:rPr>
+          <w:lang w:val="en-US"/>
+        </w:rPr>
+      </w:pPr>
+      <w:r>
+        <w:rPr>
+          <w:lang w:val="en-US"/>
+        </w:rPr>
+        <w:t xml:space="preserve"> </w:t>
+      </w:r>
+    </w:p>
+    <w:p>
+      <w:pPr>
+        <w:rPr>
+          <w:lang w:val="en-US"/>
+        </w:rPr>
+      </w:pPr>
+      <w:r>
+        <w:rPr>
+          <w:lang w:val="en-US"/>
+        </w:rPr>
+        <w:t xml:space="preserve">    safe_expression |</w:t>
+      </w:r>
+    </w:p>
+    <w:p>
+      <w:pPr>
+        <w:rPr>
+          <w:lang w:val="en-US"/>
+        </w:rPr>
+      </w:pPr>
+      <w:r>
+        <w:rPr>
+          <w:lang w:val="en-US"/>
+        </w:rPr>
+        <w:t xml:space="preserve">    pow_expression;</w:t>
+      </w:r>
+    </w:p>
+    <w:p>
+      <w:pPr>
+        <w:rPr>
+          <w:lang w:val="en-US"/>
+        </w:rPr>
+      </w:pPr>
+      <w:r>
+        <w:rPr>
+          <w:lang w:val="en-US"/>
+        </w:rPr>
+        <w:t xml:space="preserve"> </w:t>
+      </w:r>
+    </w:p>
+    <w:p>
+      <w:pPr>
+        <w:rPr>
+          <w:lang w:val="en-US"/>
+        </w:rPr>
+      </w:pPr>
+      <w:r>
+        <w:rPr>
+          <w:lang w:val="en-US"/>
+        </w:rPr>
+        <w:t>multiplicative_expression=</w:t>
+      </w:r>
+    </w:p>
+    <w:p>
+      <w:pPr>
+        <w:rPr>
+          <w:lang w:val="en-US"/>
+        </w:rPr>
+      </w:pPr>
+      <w:r>
+        <w:rPr>
+          <w:lang w:val="en-US"/>
+        </w:rPr>
+        <w:t xml:space="preserve"> </w:t>
+      </w:r>
+    </w:p>
+    <w:p>
+      <w:pPr>
+        <w:rPr>
+          <w:lang w:val="en-US"/>
+        </w:rPr>
+      </w:pPr>
+      <w:r>
+        <w:rPr>
+          <w:lang w:val="en-US"/>
+        </w:rPr>
+        <w:t xml:space="preserve">    secondary_expression</w:t>
+      </w:r>
+    </w:p>
+    <w:p>
+      <w:pPr>
+        <w:rPr>
+          <w:lang w:val="en-US"/>
+        </w:rPr>
+      </w:pPr>
+      <w:r>
+        <w:rPr>
+          <w:lang w:val="en-US"/>
+        </w:rPr>
+        <w:t xml:space="preserve">    {</w:t>
+      </w:r>
+    </w:p>
+    <w:p>
+      <w:pPr>
+        <w:rPr>
+          <w:lang w:val="en-US"/>
+        </w:rPr>
+      </w:pPr>
+      <w:r>
+        <w:rPr>
+          <w:lang w:val="en-US"/>
+        </w:rPr>
+        <w:t xml:space="preserve">        multiplicative_operator ,</w:t>
+      </w:r>
+    </w:p>
+    <w:p>
+      <w:pPr>
+        <w:rPr>
+          <w:lang w:val="en-US"/>
+        </w:rPr>
+      </w:pPr>
+      <w:r>
+        <w:rPr>
+          <w:lang w:val="en-US"/>
+        </w:rPr>
+        <w:t xml:space="preserve">        secondary_expression</w:t>
+      </w:r>
+    </w:p>
+    <w:p>
+      <w:pPr>
+        <w:rPr>
+          <w:lang w:val="en-US"/>
+        </w:rPr>
+      </w:pPr>
+      <w:r>
+        <w:rPr>
+          <w:lang w:val="en-US"/>
+        </w:rPr>
+        <w:t xml:space="preserve">    };</w:t>
+      </w:r>
+    </w:p>
+    <w:p>
+      <w:pPr>
+        <w:rPr>
+          <w:lang w:val="en-US"/>
+        </w:rPr>
+      </w:pPr>
+      <w:r>
+        <w:rPr>
+          <w:lang w:val="en-US"/>
+        </w:rPr>
+        <w:t xml:space="preserve"> </w:t>
+      </w:r>
+    </w:p>
+    <w:p>
+      <w:pPr>
+        <w:rPr>
+          <w:lang w:val="en-US"/>
+        </w:rPr>
+      </w:pPr>
+      <w:r>
+        <w:rPr>
+          <w:lang w:val="en-US"/>
+        </w:rPr>
+        <w:t>expression=</w:t>
+      </w:r>
+    </w:p>
+    <w:p>
+      <w:pPr>
+        <w:rPr>
+          <w:lang w:val="en-US"/>
+        </w:rPr>
+      </w:pPr>
+      <w:r>
+        <w:rPr>
+          <w:lang w:val="en-US"/>
+        </w:rPr>
+        <w:t xml:space="preserve">        {multiplicative_expression}</w:t>
+      </w:r>
+      <w:bookmarkStart w:id="0" w:name="_GoBack"/>
+      <w:bookmarkEnd w:id="0"/>
+    </w:p>
+    <w:p>
+      <w:pPr>
+        <w:rPr>
+          <w:lang w:val="en-US"/>
+        </w:rPr>
+      </w:pPr>
+      <w:r>
+        <w:rPr>
+          <w:lang w:val="en-US"/>
+        </w:rPr>
+        <w:t xml:space="preserve">        {</w:t>
+      </w:r>
+    </w:p>
+    <w:p>
+      <w:pPr>
+        <w:rPr>
+          <w:lang w:val="en-US"/>
+        </w:rPr>
+      </w:pPr>
+      <w:r>
+        <w:rPr>
+          <w:lang w:val="en-US"/>
+        </w:rPr>
+        <w:t xml:space="preserve">            additive_operator</w:t>
+      </w:r>
+      <w:r>
+        <w:rPr>
+          <w:lang w:val="en-US"/>
+        </w:rPr>
+        <w:t>,</w:t>
+      </w:r>
+    </w:p>
+    <w:p>
+      <w:pPr>
+        <w:rPr>
+          <w:lang w:val="en-US"/>
+        </w:rPr>
+      </w:pPr>
+      <w:r>
+        <w:rPr>
+          <w:lang w:val="en-US"/>
+        </w:rPr>
+        <w:t xml:space="preserve">            multiplicative_expression</w:t>
+      </w:r>
+    </w:p>
+    <w:p>
+      <w:pPr>
+        <w:rPr>
+          <w:lang w:val="en-US"/>
+        </w:rPr>
+      </w:pPr>
+      <w:r>
+        <w:rPr>
+          <w:lang w:val="en-US"/>
+        </w:rPr>
+        <w:t xml:space="preserve">        };</w:t>
+      </w:r>
+    </w:p>
+    <w:p>
+      <w:pPr>
+        <w:rPr>
+          <w:lang w:val="en-US"/>
+        </w:rPr>
+      </w:pPr>
+      <w:r>
+        <w:rPr>
+          <w:lang w:val="en-US"/>
+        </w:rPr>
+        <w:t xml:space="preserve"> </w:t>
+      </w:r>
+    </w:p>
+    <w:p>
+      <w:pPr>
+        <w:rPr>
+          <w:lang w:val="en-US"/>
+        </w:rPr>
+      </w:pPr>
+      <w:r>
+        <w:rPr>
+          <w:lang w:val="en-US"/>
+        </w:rPr>
+        <w:t>expression_in_brackets=</w:t>
+      </w:r>
+    </w:p>
+    <w:p>
+      <w:r>
+        <w:rPr>
+          <w:lang w:val="en-US"/>
+        </w:rPr>
         <w:t xml:space="preserve">    </w:t>
       </w:r>
-      <w:proofErr w:type="spellStart"/>
-      <w:r>
-        <w:rPr>
-          <w:lang w:val="en-US"/>
-        </w:rPr>
-        <w:t>LeftBracket</w:t>
-      </w:r>
-      <w:proofErr w:type="spellEnd"/>
-      <w:r>
-        <w:rPr>
-          <w:lang w:val="en-US"/>
-        </w:rPr>
-        <w:t xml:space="preserve"> , expression , {Comma , expression} ,  </w:t>
-      </w:r>
-      <w:proofErr w:type="spellStart"/>
-      <w:r>
-        <w:rPr>
-          <w:lang w:val="en-US"/>
-        </w:rPr>
-        <w:t>RightBracket</w:t>
-      </w:r>
-      <w:proofErr w:type="spellEnd"/>
-      <w:r>
-        <w:rPr>
-          <w:lang w:val="en-US"/>
-        </w:rPr>
-        <w:t>;</w:t>
-      </w:r>
-    </w:p>
-    <w:p>
-      <w:pPr>
-        <w:rPr>
-          <w:lang w:val="en-US"/>
-        </w:rPr>
-      </w:pPr>
-      <w:r>
-        <w:rPr>
-          <w:lang w:val="en-US"/>
-        </w:rPr>
-        <w:t xml:space="preserve"> </w:t>
-      </w:r>
-    </w:p>
-    <w:p>
-      <w:pPr>
-        <w:rPr>
-          <w:lang w:val="en-US"/>
-        </w:rPr>
-      </w:pPr>
-      <w:proofErr w:type="spellStart"/>
-      <w:r>
-        <w:rPr>
-          <w:lang w:val="en-US"/>
-        </w:rPr>
-        <w:t>function_single_value_expression</w:t>
-      </w:r>
-      <w:proofErr w:type="spellEnd"/>
-      <w:r>
-        <w:rPr>
-          <w:lang w:val="en-US"/>
-        </w:rPr>
-        <w:t>=</w:t>
-      </w:r>
-    </w:p>
-    <w:p>
-      <w:pPr>
-        <w:rPr>
-          <w:lang w:val="en-US"/>
-        </w:rPr>
-      </w:pPr>
-      <w:r>
-        <w:rPr>
-          <w:lang w:val="en-US"/>
-        </w:rPr>
-        <w:t xml:space="preserve">    </w:t>
-      </w:r>
-      <w:proofErr w:type="spellStart"/>
-      <w:r>
-        <w:rPr>
-          <w:lang w:val="en-US"/>
-        </w:rPr>
-        <w:t>function_single_value</w:t>
-      </w:r>
-      <w:proofErr w:type="spellEnd"/>
-      <w:r>
-        <w:rPr>
-          <w:lang w:val="en-US"/>
-        </w:rPr>
-        <w:t xml:space="preserve"> ,</w:t>
-      </w:r>
-    </w:p>
-    <w:p>
-      <w:pPr>
-        <w:rPr>
-          <w:lang w:val="en-US"/>
-        </w:rPr>
-      </w:pPr>
-      <w:r>
-        <w:rPr>
-          <w:lang w:val="en-US"/>
-        </w:rPr>
-        <w:t xml:space="preserve">    </w:t>
-      </w:r>
-      <w:proofErr w:type="spellStart"/>
-      <w:r>
-        <w:rPr>
-          <w:lang w:val="en-US"/>
-        </w:rPr>
-        <w:t>LeftBracket</w:t>
-      </w:r>
-      <w:proofErr w:type="spellEnd"/>
-      <w:r>
-        <w:rPr>
-          <w:lang w:val="en-US"/>
-        </w:rPr>
-        <w:t xml:space="preserve"> , expression , </w:t>
-      </w:r>
-      <w:proofErr w:type="spellStart"/>
-      <w:r>
-        <w:rPr>
-          <w:lang w:val="en-US"/>
-        </w:rPr>
-        <w:t>RightBracket</w:t>
-      </w:r>
-      <w:proofErr w:type="spellEnd"/>
-      <w:r>
-        <w:rPr>
-          <w:lang w:val="en-US"/>
-        </w:rPr>
-        <w:t>;</w:t>
-      </w:r>
-    </w:p>
-    <w:p>
-      <w:pPr>
-        <w:rPr>
-          <w:lang w:val="en-US"/>
-        </w:rPr>
-      </w:pPr>
-      <w:r>
-        <w:rPr>
-          <w:lang w:val="en-US"/>
-        </w:rPr>
-        <w:t xml:space="preserve"> </w:t>
-      </w:r>
-    </w:p>
-    <w:p>
-      <w:pPr>
-        <w:rPr>
-          <w:lang w:val="en-US"/>
-        </w:rPr>
-      </w:pPr>
-      <w:proofErr w:type="spellStart"/>
-      <w:r>
-        <w:rPr>
-          <w:lang w:val="en-US"/>
-        </w:rPr>
-        <w:t>pow_expression</w:t>
-      </w:r>
-      <w:proofErr w:type="spellEnd"/>
-      <w:r>
-        <w:rPr>
-          <w:lang w:val="en-US"/>
-        </w:rPr>
-        <w:t>=</w:t>
-      </w:r>
-    </w:p>
-    <w:p>
-      <w:pPr>
-        <w:rPr>
-          <w:lang w:val="en-US"/>
-        </w:rPr>
-      </w:pPr>
-      <w:r>
-        <w:rPr>
-          <w:lang w:val="en-US"/>
-        </w:rPr>
-        <w:t xml:space="preserve">    </w:t>
-      </w:r>
-      <w:proofErr w:type="spellStart"/>
-      <w:r>
-        <w:rPr>
-          <w:lang w:val="en-US"/>
-        </w:rPr>
-        <w:t>safe_expression</w:t>
-      </w:r>
-      <w:proofErr w:type="spellEnd"/>
-      <w:r>
-        <w:rPr>
-          <w:lang w:val="en-US"/>
-        </w:rPr>
-        <w:t xml:space="preserve"> ,</w:t>
-      </w:r>
-    </w:p>
-    <w:p>
-      <w:pPr>
-        <w:rPr>
-          <w:lang w:val="en-US"/>
-        </w:rPr>
-      </w:pPr>
-      <w:r>
-        <w:rPr>
-          <w:lang w:val="en-US"/>
-        </w:rPr>
-        <w:t xml:space="preserve">    </w:t>
-      </w:r>
-      <w:proofErr w:type="spellStart"/>
-      <w:r>
-        <w:rPr>
-          <w:lang w:val="en-US"/>
-        </w:rPr>
-        <w:t>pow_operator</w:t>
-      </w:r>
-      <w:proofErr w:type="spellEnd"/>
-      <w:r>
-        <w:rPr>
-          <w:lang w:val="en-US"/>
-        </w:rPr>
-        <w:t xml:space="preserve"> ,</w:t>
-      </w:r>
-    </w:p>
-    <w:p>
-      <w:pPr>
-        <w:rPr>
-          <w:lang w:val="en-US"/>
-        </w:rPr>
-      </w:pPr>
-      <w:r>
-        <w:rPr>
-          <w:lang w:val="en-US"/>
-        </w:rPr>
-        <w:t xml:space="preserve">    </w:t>
-      </w:r>
-      <w:proofErr w:type="spellStart"/>
-      <w:r>
-        <w:rPr>
-          <w:lang w:val="en-US"/>
-        </w:rPr>
-        <w:t>IntNum</w:t>
-      </w:r>
-      <w:proofErr w:type="spellEnd"/>
-      <w:r>
-        <w:rPr>
-          <w:lang w:val="en-US"/>
-        </w:rPr>
-        <w:t>;</w:t>
-      </w:r>
-    </w:p>
-    <w:p>
-      <w:pPr>
-        <w:rPr>
-          <w:lang w:val="en-US"/>
-        </w:rPr>
-      </w:pPr>
-      <w:r>
-        <w:rPr>
-          <w:lang w:val="en-US"/>
-        </w:rPr>
-        <w:t xml:space="preserve"> </w:t>
-      </w:r>
-    </w:p>
-    <w:p>
-      <w:pPr>
-        <w:rPr>
-          <w:lang w:val="en-US"/>
-        </w:rPr>
-      </w:pPr>
-      <w:r>
-        <w:rPr>
-          <w:lang w:val="en-US"/>
-        </w:rPr>
-        <w:br w:type="page"/>
-      </w:r>
-    </w:p>
-    <w:p>
-      <w:pPr>
-        <w:rPr>
-          <w:lang w:val="en-US"/>
-        </w:rPr>
-      </w:pPr>
-      <w:proofErr w:type="spellStart"/>
-      <w:r>
-        <w:rPr>
-          <w:lang w:val="en-US"/>
-        </w:rPr>
-        <w:lastRenderedPageBreak/>
-        <w:t>safe_expression</w:t>
-      </w:r>
-      <w:proofErr w:type="spellEnd"/>
-      <w:r>
-        <w:rPr>
-          <w:lang w:val="en-US"/>
-        </w:rPr>
-        <w:t>=</w:t>
-      </w:r>
-    </w:p>
-    <w:p>
-      <w:pPr>
-        <w:rPr>
-          <w:lang w:val="en-US"/>
-        </w:rPr>
-      </w:pPr>
-      <w:r>
-        <w:rPr>
-          <w:lang w:val="en-US"/>
-        </w:rPr>
-        <w:t xml:space="preserve">    </w:t>
-      </w:r>
-      <w:proofErr w:type="spellStart"/>
-      <w:r>
-        <w:rPr>
-          <w:lang w:val="en-US"/>
-        </w:rPr>
-        <w:t>function_expression</w:t>
-      </w:r>
-      <w:proofErr w:type="spellEnd"/>
-      <w:r>
-        <w:rPr>
-          <w:lang w:val="en-US"/>
-        </w:rPr>
-        <w:t xml:space="preserve"> |</w:t>
-      </w:r>
-    </w:p>
-    <w:p>
-      <w:pPr>
-        <w:rPr>
-          <w:lang w:val="en-US"/>
-        </w:rPr>
-      </w:pPr>
-      <w:r>
-        <w:rPr>
-          <w:lang w:val="en-US"/>
-        </w:rPr>
-        <w:t xml:space="preserve">    </w:t>
-      </w:r>
-      <w:proofErr w:type="spellStart"/>
-      <w:r>
-        <w:rPr>
-          <w:lang w:val="en-US"/>
-        </w:rPr>
-        <w:t>function_single_value_expression</w:t>
-      </w:r>
-      <w:proofErr w:type="spellEnd"/>
-      <w:r>
-        <w:rPr>
-          <w:lang w:val="en-US"/>
-        </w:rPr>
-        <w:t xml:space="preserve"> |</w:t>
-      </w:r>
-    </w:p>
-    <w:p>
-      <w:pPr>
-        <w:rPr>
-          <w:lang w:val="en-US"/>
-        </w:rPr>
-      </w:pPr>
-      <w:r>
-        <w:rPr>
-          <w:lang w:val="en-US"/>
-        </w:rPr>
-        <w:t xml:space="preserve">    number |</w:t>
-      </w:r>
-    </w:p>
-    <w:p>
-      <w:pPr>
-        <w:rPr>
-          <w:lang w:val="en-US"/>
-        </w:rPr>
-      </w:pPr>
-      <w:r>
-        <w:rPr>
-          <w:lang w:val="en-US"/>
-        </w:rPr>
-        <w:t xml:space="preserve">    </w:t>
-      </w:r>
-      <w:proofErr w:type="spellStart"/>
-      <w:r>
-        <w:rPr>
-          <w:lang w:val="en-US"/>
-        </w:rPr>
-        <w:t>expression_in_brackets</w:t>
-      </w:r>
-      <w:proofErr w:type="spellEnd"/>
-      <w:r>
-        <w:rPr>
-          <w:lang w:val="en-US"/>
-        </w:rPr>
-        <w:t>;</w:t>
-      </w:r>
-    </w:p>
-    <w:p>
-      <w:pPr>
-        <w:rPr>
-          <w:lang w:val="en-US"/>
-        </w:rPr>
-      </w:pPr>
-    </w:p>
-    <w:p>
-      <w:pPr>
-        <w:rPr>
-          <w:lang w:val="en-US"/>
-        </w:rPr>
-      </w:pPr>
-      <w:proofErr w:type="spellStart"/>
-      <w:r>
-        <w:rPr>
-          <w:lang w:val="en-US"/>
-        </w:rPr>
-        <w:t>secondary_expression</w:t>
-      </w:r>
-      <w:proofErr w:type="spellEnd"/>
-      <w:r>
-        <w:rPr>
-          <w:lang w:val="en-US"/>
-        </w:rPr>
-        <w:t>=</w:t>
-      </w:r>
-    </w:p>
-    <w:p>
-      <w:pPr>
-        <w:rPr>
-          <w:lang w:val="en-US"/>
-        </w:rPr>
-      </w:pPr>
-      <w:r>
-        <w:rPr>
-          <w:lang w:val="en-US"/>
-        </w:rPr>
-        <w:t xml:space="preserve"> </w:t>
-      </w:r>
-    </w:p>
-    <w:p>
-      <w:pPr>
-        <w:rPr>
-          <w:lang w:val="en-US"/>
-        </w:rPr>
-      </w:pPr>
-      <w:r>
-        <w:rPr>
-          <w:lang w:val="en-US"/>
-        </w:rPr>
-        <w:t xml:space="preserve">    </w:t>
-      </w:r>
-      <w:proofErr w:type="spellStart"/>
-      <w:r>
-        <w:rPr>
-          <w:lang w:val="en-US"/>
-        </w:rPr>
-        <w:t>safe_expression</w:t>
-      </w:r>
-      <w:proofErr w:type="spellEnd"/>
-      <w:r>
-        <w:rPr>
-          <w:lang w:val="en-US"/>
-        </w:rPr>
-        <w:t xml:space="preserve"> |</w:t>
-      </w:r>
-    </w:p>
-    <w:p>
-      <w:pPr>
-        <w:rPr>
-          <w:lang w:val="en-US"/>
-        </w:rPr>
-      </w:pPr>
-      <w:r>
-        <w:rPr>
-          <w:lang w:val="en-US"/>
-        </w:rPr>
-        <w:t xml:space="preserve">    </w:t>
-      </w:r>
-      <w:proofErr w:type="spellStart"/>
-      <w:r>
-        <w:rPr>
-          <w:lang w:val="en-US"/>
-        </w:rPr>
-        <w:t>pow_expression</w:t>
-      </w:r>
-      <w:proofErr w:type="spellEnd"/>
-      <w:r>
-        <w:rPr>
-          <w:lang w:val="en-US"/>
-        </w:rPr>
-        <w:t>;</w:t>
-      </w:r>
-    </w:p>
-    <w:p>
-      <w:pPr>
-        <w:rPr>
-          <w:lang w:val="en-US"/>
-        </w:rPr>
-      </w:pPr>
-      <w:r>
-        <w:rPr>
-          <w:lang w:val="en-US"/>
-        </w:rPr>
-        <w:t xml:space="preserve"> </w:t>
-      </w:r>
-    </w:p>
-    <w:p>
-      <w:pPr>
-        <w:rPr>
-          <w:lang w:val="en-US"/>
-        </w:rPr>
-      </w:pPr>
-      <w:proofErr w:type="spellStart"/>
-      <w:r>
-        <w:rPr>
-          <w:lang w:val="en-US"/>
-        </w:rPr>
-        <w:t>multiplicative_expression</w:t>
-      </w:r>
-      <w:proofErr w:type="spellEnd"/>
-      <w:r>
-        <w:rPr>
-          <w:lang w:val="en-US"/>
-        </w:rPr>
-        <w:t>=</w:t>
-      </w:r>
-    </w:p>
-    <w:p>
-      <w:pPr>
-        <w:rPr>
-          <w:lang w:val="en-US"/>
-        </w:rPr>
-      </w:pPr>
-      <w:r>
-        <w:rPr>
-          <w:lang w:val="en-US"/>
-        </w:rPr>
-        <w:t xml:space="preserve"> </w:t>
-      </w:r>
-    </w:p>
-    <w:p>
-      <w:pPr>
-        <w:rPr>
-          <w:lang w:val="en-US"/>
-        </w:rPr>
-      </w:pPr>
-      <w:r>
-        <w:rPr>
-          <w:lang w:val="en-US"/>
-        </w:rPr>
-        <w:t xml:space="preserve">    </w:t>
-      </w:r>
-      <w:proofErr w:type="spellStart"/>
-      <w:r>
-        <w:rPr>
-          <w:lang w:val="en-US"/>
-        </w:rPr>
-        <w:t>secondary_expression</w:t>
-      </w:r>
-      <w:proofErr w:type="spellEnd"/>
-    </w:p>
-    <w:p>
-      <w:pPr>
-        <w:rPr>
-          <w:lang w:val="en-US"/>
-        </w:rPr>
-      </w:pPr>
-      <w:r>
-        <w:rPr>
-          <w:lang w:val="en-US"/>
-        </w:rPr>
-        <w:t xml:space="preserve">    {</w:t>
-      </w:r>
-    </w:p>
-    <w:p>
-      <w:pPr>
-        <w:rPr>
-          <w:lang w:val="en-US"/>
-        </w:rPr>
-      </w:pPr>
-      <w:r>
-        <w:rPr>
-          <w:lang w:val="en-US"/>
-        </w:rPr>
-        <w:t xml:space="preserve">        </w:t>
-      </w:r>
-      <w:proofErr w:type="spellStart"/>
-      <w:r>
-        <w:rPr>
-          <w:lang w:val="en-US"/>
-        </w:rPr>
-        <w:t>multiplicative_operator</w:t>
-      </w:r>
-      <w:proofErr w:type="spellEnd"/>
-      <w:r>
-        <w:rPr>
-          <w:lang w:val="en-US"/>
-        </w:rPr>
-        <w:t xml:space="preserve"> ,</w:t>
-      </w:r>
-    </w:p>
-    <w:p>
-      <w:pPr>
-        <w:rPr>
-          <w:lang w:val="en-US"/>
-        </w:rPr>
-      </w:pPr>
-      <w:r>
-        <w:rPr>
-          <w:lang w:val="en-US"/>
-        </w:rPr>
-        <w:t xml:space="preserve">        </w:t>
-      </w:r>
-      <w:proofErr w:type="spellStart"/>
-      <w:r>
-        <w:rPr>
-          <w:lang w:val="en-US"/>
-        </w:rPr>
-        <w:t>secondary_expression</w:t>
-      </w:r>
-      <w:proofErr w:type="spellEnd"/>
-    </w:p>
-    <w:p>
-      <w:pPr>
-        <w:rPr>
-          <w:lang w:val="en-US"/>
-        </w:rPr>
-      </w:pPr>
-      <w:r>
-        <w:rPr>
-          <w:lang w:val="en-US"/>
-        </w:rPr>
-        <w:t xml:space="preserve">    };</w:t>
-      </w:r>
-    </w:p>
-    <w:p>
-      <w:pPr>
-        <w:rPr>
-          <w:lang w:val="en-US"/>
-        </w:rPr>
-      </w:pPr>
-      <w:r>
-        <w:rPr>
-          <w:lang w:val="en-US"/>
-        </w:rPr>
-        <w:t xml:space="preserve"> </w:t>
-      </w:r>
-    </w:p>
-    <w:p>
-      <w:pPr>
-        <w:rPr>
-          <w:lang w:val="en-US"/>
-        </w:rPr>
-      </w:pPr>
-      <w:r>
-        <w:rPr>
-          <w:lang w:val="en-US"/>
-        </w:rPr>
-        <w:t>expression=</w:t>
-      </w:r>
-    </w:p>
-    <w:p>
-      <w:pPr>
-        <w:rPr>
-          <w:lang w:val="en-US"/>
-        </w:rPr>
-      </w:pPr>
-      <w:r>
-        <w:rPr>
-          <w:lang w:val="en-US"/>
-        </w:rPr>
-        <w:t xml:space="preserve">        [</w:t>
-      </w:r>
-      <w:proofErr w:type="spellStart"/>
-      <w:r>
-        <w:rPr>
-          <w:lang w:val="en-US"/>
-        </w:rPr>
-        <w:t>multiplicative_expression</w:t>
-      </w:r>
-      <w:proofErr w:type="spellEnd"/>
-      <w:r>
-        <w:rPr>
-          <w:lang w:val="en-US"/>
-        </w:rPr>
-        <w:t>]</w:t>
-      </w:r>
-    </w:p>
-    <w:p>
-      <w:pPr>
-        <w:rPr>
-          <w:lang w:val="en-US"/>
-        </w:rPr>
-      </w:pPr>
-      <w:r>
-        <w:rPr>
-          <w:lang w:val="en-US"/>
-        </w:rPr>
-        <w:t xml:space="preserve">        {</w:t>
-      </w:r>
-    </w:p>
-    <w:p>
-      <w:pPr>
-        <w:rPr>
-          <w:lang w:val="en-US"/>
-        </w:rPr>
-      </w:pPr>
-      <w:r>
-        <w:rPr>
-          <w:lang w:val="en-US"/>
-        </w:rPr>
-        <w:t xml:space="preserve">            </w:t>
-      </w:r>
-      <w:proofErr w:type="spellStart"/>
-      <w:r>
-        <w:rPr>
-          <w:lang w:val="en-US"/>
-        </w:rPr>
-        <w:t>additive_operator</w:t>
-      </w:r>
-      <w:proofErr w:type="spellEnd"/>
-    </w:p>
-    <w:p>
-      <w:pPr>
-        <w:rPr>
-          <w:lang w:val="en-US"/>
-        </w:rPr>
-      </w:pPr>
-      <w:r>
-        <w:rPr>
-          <w:lang w:val="en-US"/>
-        </w:rPr>
-        <w:t xml:space="preserve">            </w:t>
-      </w:r>
-      <w:proofErr w:type="spellStart"/>
-      <w:r>
-        <w:rPr>
-          <w:lang w:val="en-US"/>
-        </w:rPr>
-        <w:t>multiplicative_expression</w:t>
-      </w:r>
-      <w:proofErr w:type="spellEnd"/>
-    </w:p>
-    <w:p>
-      <w:pPr>
-        <w:rPr>
-          <w:lang w:val="en-US"/>
-        </w:rPr>
-      </w:pPr>
-      <w:r>
-        <w:rPr>
-          <w:lang w:val="en-US"/>
-        </w:rPr>
-        <w:t xml:space="preserve">        };</w:t>
-      </w:r>
-    </w:p>
-    <w:p>
-      <w:pPr>
-        <w:rPr>
-          <w:lang w:val="en-US"/>
-        </w:rPr>
-      </w:pPr>
-      <w:r>
-        <w:rPr>
-          <w:lang w:val="en-US"/>
-        </w:rPr>
-        <w:t xml:space="preserve"> </w:t>
-      </w:r>
-    </w:p>
-    <w:p>
-      <w:pPr>
-        <w:rPr>
-          <w:lang w:val="en-US"/>
-        </w:rPr>
-      </w:pPr>
-      <w:proofErr w:type="spellStart"/>
-      <w:r>
-        <w:rPr>
-          <w:lang w:val="en-US"/>
-        </w:rPr>
-        <w:t>expression_in_brackets</w:t>
-      </w:r>
-      <w:proofErr w:type="spellEnd"/>
-      <w:r>
-        <w:rPr>
-          <w:lang w:val="en-US"/>
-        </w:rPr>
-        <w:t>=</w:t>
-      </w:r>
-    </w:p>
-    <w:p>
-      <w:pPr>
-        <w:rPr>
-          <w:lang w:val="en-US"/>
-        </w:rPr>
-      </w:pPr>
-      <w:r>
-        <w:rPr>
-          <w:lang w:val="en-US"/>
-        </w:rPr>
-        <w:t xml:space="preserve">    (</w:t>
-      </w:r>
-      <w:proofErr w:type="spellStart"/>
-      <w:r>
-        <w:rPr>
-          <w:lang w:val="en-US"/>
-        </w:rPr>
-        <w:t>LeftBracket</w:t>
-      </w:r>
-      <w:proofErr w:type="spellEnd"/>
-      <w:r>
-        <w:rPr>
-          <w:lang w:val="en-US"/>
-        </w:rPr>
-        <w:t xml:space="preserve"> , expression , </w:t>
-      </w:r>
-      <w:proofErr w:type="spellStart"/>
-      <w:r>
-        <w:rPr>
-          <w:lang w:val="en-US"/>
-        </w:rPr>
-        <w:t>RightBracket</w:t>
-      </w:r>
-      <w:proofErr w:type="spellEnd"/>
-      <w:r>
-        <w:rPr>
-          <w:lang w:val="en-US"/>
-        </w:rPr>
-        <w:t>);</w:t>
-      </w:r>
-    </w:p>
-    <w:p>
-      <w:pPr>
-        <w:rPr>
-          <w:lang w:val="en-US"/>
-        </w:rPr>
-      </w:pPr>
-      <w:r>
-        <w:rPr>
-          <w:lang w:val="en-US"/>
-        </w:rPr>
+      <w:r>
+        <w:t>(LeftBracket , expression , RightBracket);</w:t>
+      </w:r>
+    </w:p>
+    <w:p>
+      <w:r>
         <w:br w:type="page"/>
       </w:r>
     </w:p>
@@ -3211,15 +2553,7 @@
         </w:rPr>
       </w:pPr>
       <w:r>
-        <w:t xml:space="preserve">Projekt został wykonany w języku </w:t>
-      </w:r>
-      <w:proofErr w:type="spellStart"/>
-      <w:r>
-        <w:t>Python</w:t>
-      </w:r>
-      <w:proofErr w:type="spellEnd"/>
-      <w:r>
-        <w:t xml:space="preserve"> 3 w oparciu o generator i wtyczkę ANTLR4. </w:t>
+        <w:t xml:space="preserve">Projekt został wykonany w języku Python 3 w oparciu o generator i wtyczkę ANTLR4. </w:t>
       </w:r>
     </w:p>
     <w:p>
@@ -3252,7 +2586,6 @@
       <w:r>
         <w:t xml:space="preserve">- skrypt zawierający funkcje obliczeniowe oraz klasę </w:t>
       </w:r>
-      <w:proofErr w:type="spellStart"/>
       <w:r>
         <w:rPr>
           <w:i/>
@@ -3260,7 +2593,6 @@
         </w:rPr>
         <w:t>Fraction</w:t>
       </w:r>
-      <w:proofErr w:type="spellEnd"/>
       <w:r>
         <w:t xml:space="preserve"> zawierającą m.in. metody operacji na ułamkach.</w:t>
       </w:r>
@@ -3310,15 +2642,7 @@
         <w:t>tree.py</w:t>
       </w:r>
       <w:r>
-        <w:t xml:space="preserve"> - Po uruchomieniu skrypt wypisuje drzewo </w:t>
-      </w:r>
-      <w:proofErr w:type="spellStart"/>
-      <w:r>
-        <w:t>parsowania</w:t>
-      </w:r>
-      <w:proofErr w:type="spellEnd"/>
-      <w:r>
-        <w:t xml:space="preserve"> dla wyrażeń złożonych z działań podanych w opisie.</w:t>
+        <w:t xml:space="preserve"> - Po uruchomieniu skrypt wypisuje drzewo parsowania dla wyrażeń złożonych z działań podanych w opisie.</w:t>
       </w:r>
     </w:p>
     <w:p>
@@ -3345,23 +2669,7 @@
         </w:numPr>
       </w:pPr>
       <w:r>
-        <w:t>“</w:t>
-      </w:r>
-      <w:proofErr w:type="spellStart"/>
-      <w:r>
-        <w:t>Blad</w:t>
-      </w:r>
-      <w:proofErr w:type="spellEnd"/>
-      <w:r>
-        <w:t xml:space="preserve"> </w:t>
-      </w:r>
-      <w:proofErr w:type="spellStart"/>
-      <w:r>
-        <w:t>skladni</w:t>
-      </w:r>
-      <w:proofErr w:type="spellEnd"/>
-      <w:r>
-        <w:t>” - towarzyszący źle wprowadzonym wyrażeniom</w:t>
+        <w:t>“Blad skladni” - towarzyszący źle wprowadzonym wyrażeniom</w:t>
       </w:r>
     </w:p>
     <w:p>
@@ -3426,7 +2734,6 @@
           <w:sz w:val="32"/>
         </w:rPr>
       </w:pPr>
-      <w:bookmarkStart w:id="0" w:name="_GoBack"/>
       <w:r>
         <w:rPr>
           <w:b/>
@@ -3457,7 +2764,6 @@
         <w:t>ANTLR dla lepszej wizualizacji):</w:t>
       </w:r>
     </w:p>
-    <w:bookmarkEnd w:id="0"/>
     <w:p>
       <w:pPr>
         <w:pStyle w:val="Akapitzlist"/>
@@ -4994,7 +4300,7 @@
   <a:extraClrSchemeLst/>
   <a:extLst>
     <a:ext uri="{05A4C25C-085E-4340-85A3-A5531E510DB2}">
-      <thm15:themeFamily xmlns:thm15="http://schemas.microsoft.com/office/thememl/2012/main" xmlns="" name="Office Theme" id="{62F939B6-93AF-4DB8-9C6B-D6C7DFDC589F}" vid="{4A3C46E8-61CC-4603-A589-7422A47A8E4A}"/>
+      <thm15:themeFamily xmlns="" xmlns:thm15="http://schemas.microsoft.com/office/thememl/2012/main" name="Office Theme" id="{62F939B6-93AF-4DB8-9C6B-D6C7DFDC589F}" vid="{4A3C46E8-61CC-4603-A589-7422A47A8E4A}"/>
     </a:ext>
   </a:extLst>
 </a:theme>

</xml_diff>